<commit_message>
more updates to test cases, plan, and use case descrpt
</commit_message>
<xml_diff>
--- a/documentation/2-planning/Test Planning/Test_Case_Download_Database/Test_Case_3.1.docx
+++ b/documentation/2-planning/Test Planning/Test_Case_Download_Database/Test_Case_3.1.docx
@@ -68,8 +68,10 @@
                 <w:sz w:val="32"/>
                 <w:szCs w:val="52"/>
               </w:rPr>
-              <w:t>Check-Out Patient</w:t>
-            </w:r>
+              <w:t>Delete Database</w:t>
+            </w:r>
+            <w:bookmarkStart w:id="0" w:name="_GoBack"/>
+            <w:bookmarkEnd w:id="0"/>
           </w:p>
           <w:p>
             <w:pPr>
@@ -958,13 +960,7 @@
               <w:rPr>
                 <w:rFonts w:ascii="Arial" w:hAnsi="Arial" w:cs="Arial"/>
               </w:rPr>
-              <w:t>The database needs to be updated to the latest version and the board member needs to be logged in</w:t>
-            </w:r>
-            <w:r>
-              <w:rPr>
-                <w:rFonts w:ascii="Arial" w:hAnsi="Arial" w:cs="Arial"/>
-              </w:rPr>
-              <w:t xml:space="preserve">. The board member has already selected mentor/mentees. </w:t>
+              <w:t xml:space="preserve">The database needs to be updated to the latest version and the board member needs to be logged in. The board member has already selected mentor/mentees. </w:t>
             </w:r>
           </w:p>
         </w:tc>
@@ -1379,8 +1375,6 @@
               </w:rPr>
               <w:t>The board members clicks the “download database” button</w:t>
             </w:r>
-            <w:bookmarkStart w:id="0" w:name="_GoBack"/>
-            <w:bookmarkEnd w:id="0"/>
           </w:p>
         </w:tc>
         <w:tc>
@@ -1830,15 +1824,7 @@
                 <w:b w:val="0"/>
                 <w:sz w:val="20"/>
               </w:rPr>
-              <w:t xml:space="preserve">The </w:t>
-            </w:r>
-            <w:r>
-              <w:rPr>
-                <w:rFonts w:ascii="Arial" w:hAnsi="Arial" w:cs="Arial"/>
-                <w:b w:val="0"/>
-                <w:sz w:val="20"/>
-              </w:rPr>
-              <w:t>database CSV is not corrupted and can be opened in the board member’s computer</w:t>
+              <w:t>The database CSV is not corrupted and can be opened in the board member’s computer</w:t>
             </w:r>
           </w:p>
         </w:tc>
@@ -3731,7 +3717,7 @@
 </file>
 
 <file path=customXml/itemProps1.xml><?xml version="1.0" encoding="utf-8"?>
-<ds:datastoreItem xmlns:ds="http://schemas.openxmlformats.org/officeDocument/2006/customXml" ds:itemID="{66F99228-A0FB-D143-ACA2-B191D326DD93}">
+<ds:datastoreItem xmlns:ds="http://schemas.openxmlformats.org/officeDocument/2006/customXml" ds:itemID="{1A8D4A5A-09D0-6A46-AF7B-D8BAB1DD42DC}">
   <ds:schemaRefs>
     <ds:schemaRef ds:uri="http://schemas.openxmlformats.org/officeDocument/2006/bibliography"/>
   </ds:schemaRefs>

</xml_diff>